<commit_message>
commit report by rew
</commit_message>
<xml_diff>
--- a/Rew/Report.docx
+++ b/Rew/Report.docx
@@ -20212,21 +20212,790 @@
     <w:p>
       <w:pPr>
         <w:pStyle w:val="a3"/>
-        <w:rPr>
-          <w:rFonts w:ascii="BrowalliaUPC" w:hAnsi="BrowalliaUPC" w:cs="BrowalliaUPC"/>
+        <w:ind w:firstLine="720"/>
+        <w:rPr>
+          <w:rFonts w:ascii="BrowalliaUPC" w:hAnsi="BrowalliaUPC" w:cs="BrowalliaUPC"/>
+          <w:color w:val="000000" w:themeColor="text1"/>
+          <w:sz w:val="32"/>
+          <w:szCs w:val="32"/>
+        </w:rPr>
+      </w:pPr>
+      <w:r>
+        <w:rPr>
+          <w:rFonts w:ascii="BrowalliaUPC" w:hAnsi="BrowalliaUPC" w:cs="BrowalliaUPC" w:hint="cs"/>
+          <w:color w:val="000000" w:themeColor="text1"/>
+          <w:sz w:val="32"/>
+          <w:szCs w:val="32"/>
+          <w:cs/>
+        </w:rPr>
+        <w:t>1</w:t>
+      </w:r>
+      <w:r>
+        <w:rPr>
+          <w:rFonts w:ascii="BrowalliaUPC" w:hAnsi="BrowalliaUPC" w:cs="BrowalliaUPC"/>
+          <w:color w:val="000000" w:themeColor="text1"/>
+          <w:sz w:val="32"/>
+          <w:szCs w:val="32"/>
+        </w:rPr>
+        <w:t xml:space="preserve">) </w:t>
+      </w:r>
+      <w:r>
+        <w:rPr>
+          <w:rFonts w:ascii="BrowalliaUPC" w:hAnsi="BrowalliaUPC" w:cs="BrowalliaUPC" w:hint="cs"/>
+          <w:color w:val="000000" w:themeColor="text1"/>
+          <w:sz w:val="32"/>
+          <w:szCs w:val="32"/>
+          <w:cs/>
+        </w:rPr>
+        <w:t xml:space="preserve">ผู้ใช้ประกอบด้วย </w:t>
+      </w:r>
+    </w:p>
+    <w:p>
+      <w:pPr>
+        <w:pStyle w:val="a3"/>
+        <w:ind w:left="720" w:firstLine="720"/>
+        <w:rPr>
+          <w:rFonts w:ascii="BrowalliaUPC" w:hAnsi="BrowalliaUPC" w:cs="BrowalliaUPC"/>
+          <w:color w:val="000000" w:themeColor="text1"/>
+          <w:sz w:val="32"/>
+          <w:szCs w:val="32"/>
+        </w:rPr>
+      </w:pPr>
+      <w:r>
+        <w:rPr>
+          <w:rFonts w:ascii="BrowalliaUPC" w:hAnsi="BrowalliaUPC" w:cs="BrowalliaUPC"/>
+          <w:color w:val="000000" w:themeColor="text1"/>
+          <w:sz w:val="32"/>
+          <w:szCs w:val="32"/>
+        </w:rPr>
+        <w:t xml:space="preserve">- </w:t>
+      </w:r>
+      <w:r>
+        <w:rPr>
+          <w:rFonts w:ascii="BrowalliaUPC" w:hAnsi="BrowalliaUPC" w:cs="BrowalliaUPC"/>
+          <w:color w:val="000000" w:themeColor="text1"/>
+          <w:sz w:val="32"/>
+          <w:szCs w:val="32"/>
+        </w:rPr>
+        <w:t>customer</w:t>
+      </w:r>
+      <w:r>
+        <w:rPr>
+          <w:rFonts w:ascii="BrowalliaUPC" w:hAnsi="BrowalliaUPC" w:cs="BrowalliaUPC" w:hint="cs"/>
+          <w:color w:val="000000" w:themeColor="text1"/>
+          <w:sz w:val="32"/>
+          <w:szCs w:val="32"/>
+          <w:cs/>
+        </w:rPr>
+        <w:t xml:space="preserve"> เป็นบริษัทหรือร้านค้า</w:t>
+      </w:r>
+      <w:r>
+        <w:rPr>
+          <w:rFonts w:ascii="BrowalliaUPC" w:hAnsi="BrowalliaUPC" w:cs="BrowalliaUPC" w:hint="cs"/>
           <w:b/>
           <w:bCs/>
           <w:color w:val="000000" w:themeColor="text1"/>
           <w:sz w:val="32"/>
           <w:szCs w:val="32"/>
-        </w:rPr>
-      </w:pPr>
+          <w:cs/>
+        </w:rPr>
+        <w:t xml:space="preserve"> </w:t>
+      </w:r>
+      <w:r>
+        <w:rPr>
+          <w:rFonts w:ascii="BrowalliaUPC" w:hAnsi="BrowalliaUPC" w:cs="BrowalliaUPC" w:hint="cs"/>
+          <w:color w:val="000000" w:themeColor="text1"/>
+          <w:sz w:val="32"/>
+          <w:szCs w:val="32"/>
+          <w:cs/>
+        </w:rPr>
+        <w:t xml:space="preserve">และ </w:t>
+      </w:r>
     </w:p>
     <w:p>
       <w:pPr>
         <w:pStyle w:val="a3"/>
-        <w:rPr>
-          <w:rFonts w:ascii="BrowalliaUPC" w:hAnsi="BrowalliaUPC" w:cs="BrowalliaUPC"/>
+        <w:ind w:left="720"/>
+        <w:rPr>
+          <w:rFonts w:ascii="BrowalliaUPC" w:hAnsi="BrowalliaUPC" w:cs="BrowalliaUPC"/>
+          <w:b/>
+          <w:bCs/>
+          <w:color w:val="000000" w:themeColor="text1"/>
+          <w:sz w:val="32"/>
+          <w:szCs w:val="32"/>
+        </w:rPr>
+      </w:pPr>
+      <w:r>
+        <w:rPr>
+          <w:rFonts w:ascii="BrowalliaUPC" w:hAnsi="BrowalliaUPC" w:cs="BrowalliaUPC" w:hint="cs"/>
+          <w:color w:val="000000" w:themeColor="text1"/>
+          <w:sz w:val="32"/>
+          <w:szCs w:val="32"/>
+          <w:cs/>
+        </w:rPr>
+        <w:t xml:space="preserve">   พนักงานของห้างมีฝ่าย</w:t>
+      </w:r>
+      <w:r>
+        <w:rPr>
+          <w:rFonts w:ascii="BrowalliaUPC" w:hAnsi="BrowalliaUPC" w:cs="BrowalliaUPC" w:hint="cs"/>
+          <w:b/>
+          <w:bCs/>
+          <w:color w:val="000000" w:themeColor="text1"/>
+          <w:sz w:val="32"/>
+          <w:szCs w:val="32"/>
+          <w:cs/>
+        </w:rPr>
+        <w:t xml:space="preserve"> </w:t>
+      </w:r>
+    </w:p>
+    <w:p>
+      <w:pPr>
+        <w:pStyle w:val="a3"/>
+        <w:ind w:left="720" w:firstLine="720"/>
+        <w:rPr>
+          <w:rFonts w:ascii="BrowalliaUPC" w:hAnsi="BrowalliaUPC" w:cs="BrowalliaUPC"/>
+          <w:color w:val="000000" w:themeColor="text1"/>
+          <w:sz w:val="32"/>
+          <w:szCs w:val="32"/>
+        </w:rPr>
+      </w:pPr>
+      <w:r>
+        <w:rPr>
+          <w:rFonts w:ascii="BrowalliaUPC" w:hAnsi="BrowalliaUPC" w:cs="BrowalliaUPC" w:hint="cs"/>
+          <w:b/>
+          <w:bCs/>
+          <w:color w:val="000000" w:themeColor="text1"/>
+          <w:sz w:val="32"/>
+          <w:szCs w:val="32"/>
+          <w:cs/>
+        </w:rPr>
+        <w:t xml:space="preserve">- </w:t>
+      </w:r>
+      <w:r>
+        <w:rPr>
+          <w:rFonts w:ascii="BrowalliaUPC" w:hAnsi="BrowalliaUPC" w:cs="BrowalliaUPC"/>
+          <w:color w:val="000000" w:themeColor="text1"/>
+          <w:sz w:val="32"/>
+          <w:szCs w:val="32"/>
+        </w:rPr>
+        <w:t>accountant</w:t>
+      </w:r>
+      <w:r>
+        <w:rPr>
+          <w:rFonts w:ascii="BrowalliaUPC" w:hAnsi="BrowalliaUPC" w:cs="BrowalliaUPC"/>
+          <w:b/>
+          <w:bCs/>
+          <w:color w:val="000000" w:themeColor="text1"/>
+          <w:sz w:val="32"/>
+          <w:szCs w:val="32"/>
+        </w:rPr>
+        <w:t xml:space="preserve"> </w:t>
+      </w:r>
+      <w:r>
+        <w:rPr>
+          <w:rFonts w:ascii="BrowalliaUPC" w:hAnsi="BrowalliaUPC" w:cs="BrowalliaUPC" w:hint="cs"/>
+          <w:color w:val="000000" w:themeColor="text1"/>
+          <w:sz w:val="32"/>
+          <w:szCs w:val="32"/>
+          <w:cs/>
+        </w:rPr>
+        <w:t>เป็นฝ่ายบัญชีที่คอยกีอกค่าใช้จ่ายทั้งหมดของแต่ละร้าน ฝ่าย</w:t>
+      </w:r>
+      <w:r>
+        <w:rPr>
+          <w:rFonts w:ascii="BrowalliaUPC" w:hAnsi="BrowalliaUPC" w:cs="BrowalliaUPC"/>
+          <w:color w:val="000000" w:themeColor="text1"/>
+          <w:sz w:val="32"/>
+          <w:szCs w:val="32"/>
+        </w:rPr>
+        <w:t xml:space="preserve"> </w:t>
+      </w:r>
+    </w:p>
+    <w:p>
+      <w:pPr>
+        <w:pStyle w:val="a3"/>
+        <w:ind w:left="1440"/>
+        <w:rPr>
+          <w:rFonts w:ascii="BrowalliaUPC" w:hAnsi="BrowalliaUPC" w:cs="BrowalliaUPC"/>
+          <w:color w:val="000000" w:themeColor="text1"/>
+          <w:sz w:val="32"/>
+          <w:szCs w:val="32"/>
+        </w:rPr>
+      </w:pPr>
+      <w:r>
+        <w:rPr>
+          <w:rFonts w:ascii="BrowalliaUPC" w:hAnsi="BrowalliaUPC" w:cs="BrowalliaUPC"/>
+          <w:b/>
+          <w:bCs/>
+          <w:color w:val="000000" w:themeColor="text1"/>
+          <w:sz w:val="32"/>
+          <w:szCs w:val="32"/>
+        </w:rPr>
+        <w:t>-</w:t>
+      </w:r>
+      <w:r>
+        <w:rPr>
+          <w:rFonts w:ascii="BrowalliaUPC" w:hAnsi="BrowalliaUPC" w:cs="BrowalliaUPC"/>
+          <w:color w:val="000000" w:themeColor="text1"/>
+          <w:sz w:val="32"/>
+          <w:szCs w:val="32"/>
+        </w:rPr>
+        <w:t xml:space="preserve"> sale</w:t>
+      </w:r>
+      <w:r>
+        <w:rPr>
+          <w:rFonts w:ascii="BrowalliaUPC" w:hAnsi="BrowalliaUPC" w:cs="BrowalliaUPC" w:hint="cs"/>
+          <w:color w:val="000000" w:themeColor="text1"/>
+          <w:sz w:val="32"/>
+          <w:szCs w:val="32"/>
+          <w:cs/>
+        </w:rPr>
+        <w:t xml:space="preserve"> เป็นฝ่ายขายพื้นที่ว่าง หรือกำลังจะหมดสัญญาเช่า เพิ่มข้อมูลร้านค้า และคุยเรื่องสัญญาเช่าและราคา</w:t>
+      </w:r>
+    </w:p>
+    <w:p>
+      <w:pPr>
+        <w:pStyle w:val="a3"/>
+        <w:ind w:firstLine="720"/>
+        <w:rPr>
+          <w:rFonts w:ascii="BrowalliaUPC" w:hAnsi="BrowalliaUPC" w:cs="BrowalliaUPC"/>
+          <w:color w:val="000000" w:themeColor="text1"/>
+          <w:sz w:val="32"/>
+          <w:szCs w:val="32"/>
+        </w:rPr>
+      </w:pPr>
+      <w:r>
+        <w:rPr>
+          <w:rFonts w:ascii="BrowalliaUPC" w:hAnsi="BrowalliaUPC" w:cs="BrowalliaUPC" w:hint="cs"/>
+          <w:color w:val="000000" w:themeColor="text1"/>
+          <w:sz w:val="32"/>
+          <w:szCs w:val="32"/>
+          <w:cs/>
+        </w:rPr>
+        <w:t>2</w:t>
+      </w:r>
+      <w:r>
+        <w:rPr>
+          <w:rFonts w:ascii="BrowalliaUPC" w:hAnsi="BrowalliaUPC" w:cs="BrowalliaUPC"/>
+          <w:color w:val="000000" w:themeColor="text1"/>
+          <w:sz w:val="32"/>
+          <w:szCs w:val="32"/>
+        </w:rPr>
+        <w:t xml:space="preserve">) </w:t>
+      </w:r>
+      <w:r>
+        <w:rPr>
+          <w:rFonts w:ascii="BrowalliaUPC" w:hAnsi="BrowalliaUPC" w:cs="BrowalliaUPC" w:hint="cs"/>
+          <w:color w:val="000000" w:themeColor="text1"/>
+          <w:sz w:val="32"/>
+          <w:szCs w:val="32"/>
+          <w:cs/>
+        </w:rPr>
+        <w:t>มีเมนูหลักดังนี้</w:t>
+      </w:r>
+    </w:p>
+    <w:p>
+      <w:pPr>
+        <w:pStyle w:val="a3"/>
+        <w:ind w:firstLine="720"/>
+        <w:rPr>
+          <w:rFonts w:ascii="BrowalliaUPC" w:hAnsi="BrowalliaUPC" w:cs="BrowalliaUPC" w:hint="cs"/>
+          <w:color w:val="000000" w:themeColor="text1"/>
+          <w:sz w:val="32"/>
+          <w:szCs w:val="32"/>
+          <w:cs/>
+        </w:rPr>
+      </w:pPr>
+      <w:r>
+        <w:rPr>
+          <w:rFonts w:ascii="BrowalliaUPC" w:hAnsi="BrowalliaUPC" w:cs="BrowalliaUPC"/>
+          <w:color w:val="000000" w:themeColor="text1"/>
+          <w:sz w:val="32"/>
+          <w:szCs w:val="32"/>
+        </w:rPr>
+        <w:tab/>
+        <w:t xml:space="preserve">- </w:t>
+      </w:r>
+      <w:r>
+        <w:rPr>
+          <w:rFonts w:ascii="BrowalliaUPC" w:hAnsi="BrowalliaUPC" w:cs="BrowalliaUPC" w:hint="cs"/>
+          <w:color w:val="000000" w:themeColor="text1"/>
+          <w:sz w:val="32"/>
+          <w:szCs w:val="32"/>
+          <w:cs/>
+        </w:rPr>
+        <w:t>ดูรายละเอียดพื้นที่ว่าง</w:t>
+      </w:r>
+    </w:p>
+    <w:p>
+      <w:pPr>
+        <w:pStyle w:val="a3"/>
+        <w:ind w:firstLine="720"/>
+        <w:rPr>
+          <w:rFonts w:ascii="BrowalliaUPC" w:hAnsi="BrowalliaUPC" w:cs="BrowalliaUPC"/>
+          <w:color w:val="000000" w:themeColor="text1"/>
+          <w:sz w:val="32"/>
+          <w:szCs w:val="32"/>
+        </w:rPr>
+      </w:pPr>
+      <w:r>
+        <w:rPr>
+          <w:rFonts w:ascii="BrowalliaUPC" w:hAnsi="BrowalliaUPC" w:cs="BrowalliaUPC"/>
+          <w:color w:val="000000" w:themeColor="text1"/>
+          <w:sz w:val="32"/>
+          <w:szCs w:val="32"/>
+          <w:cs/>
+        </w:rPr>
+        <w:tab/>
+      </w:r>
+      <w:r>
+        <w:rPr>
+          <w:rFonts w:ascii="BrowalliaUPC" w:hAnsi="BrowalliaUPC" w:cs="BrowalliaUPC" w:hint="cs"/>
+          <w:color w:val="000000" w:themeColor="text1"/>
+          <w:sz w:val="32"/>
+          <w:szCs w:val="32"/>
+          <w:cs/>
+        </w:rPr>
+        <w:t>- จองพื้นที่ว่าง</w:t>
+      </w:r>
+    </w:p>
+    <w:p>
+      <w:pPr>
+        <w:pStyle w:val="a3"/>
+        <w:ind w:firstLine="720"/>
+        <w:rPr>
+          <w:rFonts w:ascii="BrowalliaUPC" w:hAnsi="BrowalliaUPC" w:cs="BrowalliaUPC"/>
+          <w:color w:val="000000" w:themeColor="text1"/>
+          <w:sz w:val="32"/>
+          <w:szCs w:val="32"/>
+        </w:rPr>
+      </w:pPr>
+      <w:r>
+        <w:rPr>
+          <w:rFonts w:ascii="BrowalliaUPC" w:hAnsi="BrowalliaUPC" w:cs="BrowalliaUPC"/>
+          <w:color w:val="000000" w:themeColor="text1"/>
+          <w:sz w:val="32"/>
+          <w:szCs w:val="32"/>
+          <w:cs/>
+        </w:rPr>
+        <w:tab/>
+      </w:r>
+      <w:r>
+        <w:rPr>
+          <w:rFonts w:ascii="BrowalliaUPC" w:hAnsi="BrowalliaUPC" w:cs="BrowalliaUPC" w:hint="cs"/>
+          <w:color w:val="000000" w:themeColor="text1"/>
+          <w:sz w:val="32"/>
+          <w:szCs w:val="32"/>
+          <w:cs/>
+        </w:rPr>
+        <w:t>- ดูรายละเอียดร้านค้า</w:t>
+      </w:r>
+    </w:p>
+    <w:p>
+      <w:pPr>
+        <w:pStyle w:val="a3"/>
+        <w:ind w:firstLine="720"/>
+        <w:rPr>
+          <w:rFonts w:ascii="BrowalliaUPC" w:hAnsi="BrowalliaUPC" w:cs="BrowalliaUPC"/>
+          <w:color w:val="000000" w:themeColor="text1"/>
+          <w:sz w:val="32"/>
+          <w:szCs w:val="32"/>
+        </w:rPr>
+      </w:pPr>
+      <w:r>
+        <w:rPr>
+          <w:rFonts w:ascii="BrowalliaUPC" w:hAnsi="BrowalliaUPC" w:cs="BrowalliaUPC"/>
+          <w:color w:val="000000" w:themeColor="text1"/>
+          <w:sz w:val="32"/>
+          <w:szCs w:val="32"/>
+          <w:cs/>
+        </w:rPr>
+        <w:tab/>
+      </w:r>
+      <w:r>
+        <w:rPr>
+          <w:rFonts w:ascii="BrowalliaUPC" w:hAnsi="BrowalliaUPC" w:cs="BrowalliaUPC" w:hint="cs"/>
+          <w:color w:val="000000" w:themeColor="text1"/>
+          <w:sz w:val="32"/>
+          <w:szCs w:val="32"/>
+          <w:cs/>
+        </w:rPr>
+        <w:t>- แก้ไขรายละเอยดร้านค้า</w:t>
+      </w:r>
+    </w:p>
+    <w:p>
+      <w:pPr>
+        <w:pStyle w:val="a3"/>
+        <w:ind w:firstLine="720"/>
+        <w:rPr>
+          <w:rFonts w:ascii="BrowalliaUPC" w:hAnsi="BrowalliaUPC" w:cs="BrowalliaUPC"/>
+          <w:color w:val="000000" w:themeColor="text1"/>
+          <w:sz w:val="32"/>
+          <w:szCs w:val="32"/>
+        </w:rPr>
+      </w:pPr>
+      <w:r>
+        <w:rPr>
+          <w:rFonts w:ascii="BrowalliaUPC" w:hAnsi="BrowalliaUPC" w:cs="BrowalliaUPC"/>
+          <w:color w:val="000000" w:themeColor="text1"/>
+          <w:sz w:val="32"/>
+          <w:szCs w:val="32"/>
+          <w:cs/>
+        </w:rPr>
+        <w:tab/>
+      </w:r>
+      <w:r>
+        <w:rPr>
+          <w:rFonts w:ascii="BrowalliaUPC" w:hAnsi="BrowalliaUPC" w:cs="BrowalliaUPC" w:hint="cs"/>
+          <w:color w:val="000000" w:themeColor="text1"/>
+          <w:sz w:val="32"/>
+          <w:szCs w:val="32"/>
+          <w:cs/>
+        </w:rPr>
+        <w:t>- แก้ไขรายละเอียดพท้นที่ว่าง</w:t>
+      </w:r>
+    </w:p>
+    <w:p>
+      <w:pPr>
+        <w:pStyle w:val="a3"/>
+        <w:ind w:firstLine="720"/>
+        <w:rPr>
+          <w:rFonts w:ascii="BrowalliaUPC" w:hAnsi="BrowalliaUPC" w:cs="BrowalliaUPC"/>
+          <w:color w:val="000000" w:themeColor="text1"/>
+          <w:sz w:val="32"/>
+          <w:szCs w:val="32"/>
+        </w:rPr>
+      </w:pPr>
+      <w:r>
+        <w:rPr>
+          <w:rFonts w:ascii="BrowalliaUPC" w:hAnsi="BrowalliaUPC" w:cs="BrowalliaUPC"/>
+          <w:color w:val="000000" w:themeColor="text1"/>
+          <w:sz w:val="32"/>
+          <w:szCs w:val="32"/>
+          <w:cs/>
+        </w:rPr>
+        <w:tab/>
+      </w:r>
+      <w:r>
+        <w:rPr>
+          <w:rFonts w:ascii="BrowalliaUPC" w:hAnsi="BrowalliaUPC" w:cs="BrowalliaUPC" w:hint="cs"/>
+          <w:color w:val="000000" w:themeColor="text1"/>
+          <w:sz w:val="32"/>
+          <w:szCs w:val="32"/>
+          <w:cs/>
+        </w:rPr>
+        <w:t>- ดูรายละเอียดค่าใช้จ่าย</w:t>
+      </w:r>
+      <w:proofErr w:type="spellStart"/>
+      <w:r>
+        <w:rPr>
+          <w:rFonts w:ascii="BrowalliaUPC" w:hAnsi="BrowalliaUPC" w:cs="BrowalliaUPC" w:hint="cs"/>
+          <w:color w:val="000000" w:themeColor="text1"/>
+          <w:sz w:val="32"/>
+          <w:szCs w:val="32"/>
+          <w:cs/>
+        </w:rPr>
+        <w:t>ต่างๆ</w:t>
+      </w:r>
+      <w:proofErr w:type="spellEnd"/>
+    </w:p>
+    <w:p>
+      <w:pPr>
+        <w:pStyle w:val="a3"/>
+        <w:ind w:firstLine="720"/>
+        <w:rPr>
+          <w:rFonts w:ascii="BrowalliaUPC" w:hAnsi="BrowalliaUPC" w:cs="BrowalliaUPC"/>
+          <w:color w:val="000000" w:themeColor="text1"/>
+          <w:sz w:val="32"/>
+          <w:szCs w:val="32"/>
+        </w:rPr>
+      </w:pPr>
+      <w:r>
+        <w:rPr>
+          <w:rFonts w:ascii="BrowalliaUPC" w:hAnsi="BrowalliaUPC" w:cs="BrowalliaUPC"/>
+          <w:color w:val="000000" w:themeColor="text1"/>
+          <w:sz w:val="32"/>
+          <w:szCs w:val="32"/>
+          <w:cs/>
+        </w:rPr>
+        <w:tab/>
+      </w:r>
+      <w:r>
+        <w:rPr>
+          <w:rFonts w:ascii="BrowalliaUPC" w:hAnsi="BrowalliaUPC" w:cs="BrowalliaUPC" w:hint="cs"/>
+          <w:color w:val="000000" w:themeColor="text1"/>
+          <w:sz w:val="32"/>
+          <w:szCs w:val="32"/>
+          <w:cs/>
+        </w:rPr>
+        <w:t xml:space="preserve">- </w:t>
+      </w:r>
+      <w:r>
+        <w:rPr>
+          <w:rFonts w:ascii="BrowalliaUPC" w:hAnsi="BrowalliaUPC" w:cs="BrowalliaUPC" w:hint="cs"/>
+          <w:color w:val="000000" w:themeColor="text1"/>
+          <w:sz w:val="32"/>
+          <w:szCs w:val="32"/>
+          <w:cs/>
+        </w:rPr>
+        <w:t>เพิ่มข้อมูลร้านค้า</w:t>
+      </w:r>
+    </w:p>
+    <w:p>
+      <w:pPr>
+        <w:pStyle w:val="a3"/>
+        <w:ind w:firstLine="720"/>
+        <w:rPr>
+          <w:rFonts w:ascii="BrowalliaUPC" w:hAnsi="BrowalliaUPC" w:cs="BrowalliaUPC"/>
+          <w:color w:val="000000" w:themeColor="text1"/>
+          <w:sz w:val="32"/>
+          <w:szCs w:val="32"/>
+        </w:rPr>
+      </w:pPr>
+      <w:r>
+        <w:rPr>
+          <w:rFonts w:ascii="BrowalliaUPC" w:hAnsi="BrowalliaUPC" w:cs="BrowalliaUPC"/>
+          <w:color w:val="000000" w:themeColor="text1"/>
+          <w:sz w:val="32"/>
+          <w:szCs w:val="32"/>
+          <w:cs/>
+        </w:rPr>
+        <w:tab/>
+      </w:r>
+      <w:r>
+        <w:rPr>
+          <w:rFonts w:ascii="BrowalliaUPC" w:hAnsi="BrowalliaUPC" w:cs="BrowalliaUPC" w:hint="cs"/>
+          <w:color w:val="000000" w:themeColor="text1"/>
+          <w:sz w:val="32"/>
+          <w:szCs w:val="32"/>
+          <w:cs/>
+        </w:rPr>
+        <w:t>- ลบข้อมูลร้านค้า</w:t>
+      </w:r>
+    </w:p>
+    <w:p>
+      <w:pPr>
+        <w:pStyle w:val="a3"/>
+        <w:ind w:firstLine="720"/>
+        <w:rPr>
+          <w:rFonts w:ascii="BrowalliaUPC" w:hAnsi="BrowalliaUPC" w:cs="BrowalliaUPC"/>
+          <w:color w:val="000000" w:themeColor="text1"/>
+          <w:sz w:val="32"/>
+          <w:szCs w:val="32"/>
+        </w:rPr>
+      </w:pPr>
+      <w:r>
+        <w:rPr>
+          <w:rFonts w:ascii="BrowalliaUPC" w:hAnsi="BrowalliaUPC" w:cs="BrowalliaUPC"/>
+          <w:color w:val="000000" w:themeColor="text1"/>
+          <w:sz w:val="32"/>
+          <w:szCs w:val="32"/>
+          <w:cs/>
+        </w:rPr>
+        <w:tab/>
+      </w:r>
+      <w:r>
+        <w:rPr>
+          <w:rFonts w:ascii="BrowalliaUPC" w:hAnsi="BrowalliaUPC" w:cs="BrowalliaUPC" w:hint="cs"/>
+          <w:color w:val="000000" w:themeColor="text1"/>
+          <w:sz w:val="32"/>
+          <w:szCs w:val="32"/>
+          <w:cs/>
+        </w:rPr>
+        <w:t>- แก้ไขข้อมูลร้านค้า</w:t>
+      </w:r>
+    </w:p>
+    <w:p>
+      <w:pPr>
+        <w:pStyle w:val="a3"/>
+        <w:ind w:firstLine="720"/>
+        <w:rPr>
+          <w:rFonts w:ascii="BrowalliaUPC" w:hAnsi="BrowalliaUPC" w:cs="BrowalliaUPC"/>
+          <w:color w:val="000000" w:themeColor="text1"/>
+          <w:sz w:val="32"/>
+          <w:szCs w:val="32"/>
+        </w:rPr>
+      </w:pPr>
+      <w:r>
+        <w:rPr>
+          <w:rFonts w:ascii="BrowalliaUPC" w:hAnsi="BrowalliaUPC" w:cs="BrowalliaUPC"/>
+          <w:color w:val="000000" w:themeColor="text1"/>
+          <w:sz w:val="32"/>
+          <w:szCs w:val="32"/>
+          <w:cs/>
+        </w:rPr>
+        <w:tab/>
+      </w:r>
+      <w:r>
+        <w:rPr>
+          <w:rFonts w:ascii="BrowalliaUPC" w:hAnsi="BrowalliaUPC" w:cs="BrowalliaUPC" w:hint="cs"/>
+          <w:color w:val="000000" w:themeColor="text1"/>
+          <w:sz w:val="32"/>
+          <w:szCs w:val="32"/>
+          <w:cs/>
+        </w:rPr>
+        <w:t>- เพิ่มค่าใช้จ่ายแต่ละร้าน</w:t>
+      </w:r>
+    </w:p>
+    <w:p>
+      <w:pPr>
+        <w:pStyle w:val="a3"/>
+        <w:ind w:firstLine="720"/>
+        <w:rPr>
+          <w:rFonts w:ascii="BrowalliaUPC" w:hAnsi="BrowalliaUPC" w:cs="BrowalliaUPC"/>
+          <w:color w:val="000000" w:themeColor="text1"/>
+          <w:sz w:val="32"/>
+          <w:szCs w:val="32"/>
+        </w:rPr>
+      </w:pPr>
+      <w:r>
+        <w:rPr>
+          <w:rFonts w:ascii="BrowalliaUPC" w:hAnsi="BrowalliaUPC" w:cs="BrowalliaUPC"/>
+          <w:color w:val="000000" w:themeColor="text1"/>
+          <w:sz w:val="32"/>
+          <w:szCs w:val="32"/>
+          <w:cs/>
+        </w:rPr>
+        <w:tab/>
+      </w:r>
+      <w:r>
+        <w:rPr>
+          <w:rFonts w:ascii="BrowalliaUPC" w:hAnsi="BrowalliaUPC" w:cs="BrowalliaUPC" w:hint="cs"/>
+          <w:color w:val="000000" w:themeColor="text1"/>
+          <w:sz w:val="32"/>
+          <w:szCs w:val="32"/>
+          <w:cs/>
+        </w:rPr>
+        <w:t>- แก้ไขค่าใช้แต่ละร้าน</w:t>
+      </w:r>
+    </w:p>
+    <w:p>
+      <w:pPr>
+        <w:pStyle w:val="a3"/>
+        <w:ind w:firstLine="720"/>
+        <w:rPr>
+          <w:rFonts w:ascii="BrowalliaUPC" w:hAnsi="BrowalliaUPC" w:cs="BrowalliaUPC"/>
+          <w:color w:val="000000" w:themeColor="text1"/>
+          <w:sz w:val="32"/>
+          <w:szCs w:val="32"/>
+        </w:rPr>
+      </w:pPr>
+      <w:r>
+        <w:rPr>
+          <w:rFonts w:ascii="BrowalliaUPC" w:hAnsi="BrowalliaUPC" w:cs="BrowalliaUPC" w:hint="cs"/>
+          <w:color w:val="000000" w:themeColor="text1"/>
+          <w:sz w:val="32"/>
+          <w:szCs w:val="32"/>
+          <w:cs/>
+        </w:rPr>
+        <w:t xml:space="preserve">  เมนูย่อยมีดังนี้</w:t>
+      </w:r>
+    </w:p>
+    <w:p>
+      <w:pPr>
+        <w:pStyle w:val="a3"/>
+        <w:numPr>
+          <w:ilvl w:val="0"/>
+          <w:numId w:val="13"/>
+        </w:numPr>
+        <w:rPr>
+          <w:rFonts w:ascii="BrowalliaUPC" w:hAnsi="BrowalliaUPC" w:cs="BrowalliaUPC"/>
+          <w:color w:val="000000" w:themeColor="text1"/>
+          <w:sz w:val="32"/>
+          <w:szCs w:val="32"/>
+        </w:rPr>
+      </w:pPr>
+      <w:r>
+        <w:rPr>
+          <w:rFonts w:ascii="BrowalliaUPC" w:hAnsi="BrowalliaUPC" w:cs="BrowalliaUPC" w:hint="cs"/>
+          <w:color w:val="000000" w:themeColor="text1"/>
+          <w:sz w:val="32"/>
+          <w:szCs w:val="32"/>
+          <w:cs/>
+        </w:rPr>
+        <w:t>ค้นหาร้านค้า</w:t>
+      </w:r>
+    </w:p>
+    <w:p>
+      <w:pPr>
+        <w:pStyle w:val="a3"/>
+        <w:numPr>
+          <w:ilvl w:val="0"/>
+          <w:numId w:val="13"/>
+        </w:numPr>
+        <w:rPr>
+          <w:rFonts w:ascii="BrowalliaUPC" w:hAnsi="BrowalliaUPC" w:cs="BrowalliaUPC"/>
+          <w:color w:val="000000" w:themeColor="text1"/>
+          <w:sz w:val="32"/>
+          <w:szCs w:val="32"/>
+        </w:rPr>
+      </w:pPr>
+      <w:r>
+        <w:rPr>
+          <w:rFonts w:ascii="BrowalliaUPC" w:hAnsi="BrowalliaUPC" w:cs="BrowalliaUPC" w:hint="cs"/>
+          <w:color w:val="000000" w:themeColor="text1"/>
+          <w:sz w:val="32"/>
+          <w:szCs w:val="32"/>
+          <w:cs/>
+        </w:rPr>
+        <w:t>ค้าพื้นที่ว่าง</w:t>
+      </w:r>
+    </w:p>
+    <w:p>
+      <w:pPr>
+        <w:pStyle w:val="a3"/>
+        <w:numPr>
+          <w:ilvl w:val="0"/>
+          <w:numId w:val="13"/>
+        </w:numPr>
+        <w:rPr>
+          <w:rFonts w:ascii="BrowalliaUPC" w:hAnsi="BrowalliaUPC" w:cs="BrowalliaUPC"/>
+          <w:color w:val="000000" w:themeColor="text1"/>
+          <w:sz w:val="32"/>
+          <w:szCs w:val="32"/>
+        </w:rPr>
+      </w:pPr>
+      <w:r>
+        <w:rPr>
+          <w:rFonts w:ascii="BrowalliaUPC" w:hAnsi="BrowalliaUPC" w:cs="BrowalliaUPC" w:hint="cs"/>
+          <w:color w:val="000000" w:themeColor="text1"/>
+          <w:sz w:val="32"/>
+          <w:szCs w:val="32"/>
+          <w:cs/>
+        </w:rPr>
+        <w:t>เปลี่ยนรหัสผ่าน</w:t>
+      </w:r>
+    </w:p>
+    <w:p>
+      <w:pPr>
+        <w:pStyle w:val="a3"/>
+        <w:numPr>
+          <w:ilvl w:val="0"/>
+          <w:numId w:val="13"/>
+        </w:numPr>
+        <w:rPr>
+          <w:rFonts w:ascii="BrowalliaUPC" w:hAnsi="BrowalliaUPC" w:cs="BrowalliaUPC" w:hint="cs"/>
+          <w:color w:val="000000" w:themeColor="text1"/>
+          <w:sz w:val="32"/>
+          <w:szCs w:val="32"/>
+        </w:rPr>
+      </w:pPr>
+      <w:r>
+        <w:rPr>
+          <w:rFonts w:ascii="BrowalliaUPC" w:hAnsi="BrowalliaUPC" w:cs="BrowalliaUPC" w:hint="cs"/>
+          <w:color w:val="000000" w:themeColor="text1"/>
+          <w:sz w:val="32"/>
+          <w:szCs w:val="32"/>
+          <w:cs/>
+        </w:rPr>
+        <w:t>เพิ่มผู้ใช้งาน</w:t>
+      </w:r>
+    </w:p>
+    <w:p>
+      <w:pPr>
+        <w:pStyle w:val="a3"/>
+        <w:rPr>
+          <w:rFonts w:ascii="BrowalliaUPC" w:hAnsi="BrowalliaUPC" w:cs="BrowalliaUPC" w:hint="cs"/>
           <w:b/>
           <w:bCs/>
           <w:color w:val="000000" w:themeColor="text1"/>
@@ -20923,6 +21692,7 @@
         <w:rPr>
           <w:noProof/>
         </w:rPr>
+        <w:lastRenderedPageBreak/>
         <w:drawing>
           <wp:inline distT="0" distB="0" distL="0" distR="0" wp14:anchorId="5D14F219" wp14:editId="0B5BD404">
             <wp:extent cx="5724000" cy="5077630"/>
@@ -21037,7 +21807,6 @@
           <w:szCs w:val="32"/>
           <w:cs/>
         </w:rPr>
-        <w:lastRenderedPageBreak/>
         <w:t>รายงานสรุปรายได้</w:t>
       </w:r>
       <w:r>
@@ -21544,6 +22313,7 @@
         <w:rPr>
           <w:noProof/>
         </w:rPr>
+        <w:lastRenderedPageBreak/>
         <w:drawing>
           <wp:inline distT="0" distB="0" distL="0" distR="0" wp14:anchorId="6ED6E6B6" wp14:editId="07D4E1DC">
             <wp:extent cx="5662000" cy="3600000"/>
@@ -22051,7 +22821,6 @@
         <w:rPr>
           <w:noProof/>
         </w:rPr>
-        <w:lastRenderedPageBreak/>
         <w:drawing>
           <wp:inline distT="0" distB="0" distL="0" distR="0" wp14:anchorId="76608EFD" wp14:editId="5D4AB2D2">
             <wp:extent cx="5640792" cy="2952000"/>
@@ -22130,6 +22899,7 @@
           <w:szCs w:val="32"/>
           <w:cs/>
         </w:rPr>
+        <w:lastRenderedPageBreak/>
         <w:t>รายงา</w:t>
       </w:r>
       <w:r>
@@ -22196,7 +22966,7 @@
         <w:pStyle w:val="a3"/>
         <w:ind w:left="1080"/>
         <w:rPr>
-          <w:rFonts w:ascii="BrowalliaUPC" w:hAnsi="BrowalliaUPC" w:cs="BrowalliaUPC" w:hint="cs"/>
+          <w:rFonts w:ascii="BrowalliaUPC" w:hAnsi="BrowalliaUPC" w:cs="BrowalliaUPC"/>
           <w:color w:val="000000" w:themeColor="text1"/>
           <w:sz w:val="32"/>
           <w:szCs w:val="32"/>
@@ -22870,7 +23640,6 @@
           <w:sz w:val="32"/>
           <w:szCs w:val="32"/>
         </w:rPr>
-        <w:lastRenderedPageBreak/>
         <w:drawing>
           <wp:inline distT="0" distB="0" distL="0" distR="0" wp14:anchorId="477F3BAD" wp14:editId="0DF98DD1">
             <wp:extent cx="5913120" cy="2964464"/>
@@ -23965,6 +24734,119 @@
 <file path=word/numbering.xml><?xml version="1.0" encoding="utf-8"?>
 <w:numbering xmlns:wpc="http://schemas.microsoft.com/office/word/2010/wordprocessingCanvas" xmlns:cx="http://schemas.microsoft.com/office/drawing/2014/chartex" xmlns:cx1="http://schemas.microsoft.com/office/drawing/2015/9/8/chartex" xmlns:cx2="http://schemas.microsoft.com/office/drawing/2015/10/21/chartex" xmlns:cx3="http://schemas.microsoft.com/office/drawing/2016/5/9/chartex" xmlns:cx4="http://schemas.microsoft.com/office/drawing/2016/5/10/chartex" xmlns:cx5="http://schemas.microsoft.com/office/drawing/2016/5/11/chartex" xmlns:cx6="http://schemas.microsoft.com/office/drawing/2016/5/12/chartex" xmlns:cx7="http://schemas.microsoft.com/office/drawing/2016/5/13/chartex" xmlns:cx8="http://schemas.microsoft.com/office/drawing/2016/5/14/chartex" xmlns:mc="http://schemas.openxmlformats.org/markup-compatibility/2006" xmlns:aink="http://schemas.microsoft.com/office/drawing/2016/ink" xmlns:am3d="http://schemas.microsoft.com/office/drawing/2017/model3d" xmlns:o="urn:schemas-microsoft-com:office:office" xmlns:r="http://schemas.openxmlformats.org/officeDocument/2006/relationships" xmlns:m="http://schemas.openxmlformats.org/officeDocument/2006/math" xmlns:v="urn:schemas-microsoft-com:vml" xmlns:wp14="http://schemas.microsoft.com/office/word/2010/wordprocessingDrawing" xmlns:wp="http://schemas.openxmlformats.org/drawingml/2006/wordprocessingDrawing" xmlns:w10="urn:schemas-microsoft-com:office:word" xmlns:w="http://schemas.openxmlformats.org/wordprocessingml/2006/main" xmlns:w14="http://schemas.microsoft.com/office/word/2010/wordml" xmlns:w15="http://schemas.microsoft.com/office/word/2012/wordml" xmlns:w16cex="http://schemas.microsoft.com/office/word/2018/wordml/cex" xmlns:w16cid="http://schemas.microsoft.com/office/word/2016/wordml/cid" xmlns:w16="http://schemas.microsoft.com/office/word/2018/wordml" xmlns:w16se="http://schemas.microsoft.com/office/word/2015/wordml/symex" xmlns:wpg="http://schemas.microsoft.com/office/word/2010/wordprocessingGroup" xmlns:wpi="http://schemas.microsoft.com/office/word/2010/wordprocessingInk" xmlns:wne="http://schemas.microsoft.com/office/word/2006/wordml" xmlns:wps="http://schemas.microsoft.com/office/word/2010/wordprocessingShape" mc:Ignorable="w14 w15 w16se w16cid w16 w16cex wp14">
   <w:abstractNum w:abstractNumId="0" w15:restartNumberingAfterBreak="0">
+    <w:nsid w:val="01763AA1"/>
+    <w:multiLevelType w:val="hybridMultilevel"/>
+    <w:tmpl w:val="C02C0690"/>
+    <w:lvl w:ilvl="0" w:tplc="94307292">
+      <w:start w:val="2"/>
+      <w:numFmt w:val="bullet"/>
+      <w:lvlText w:val="-"/>
+      <w:lvlJc w:val="left"/>
+      <w:pPr>
+        <w:ind w:left="1800" w:hanging="360"/>
+      </w:pPr>
+      <w:rPr>
+        <w:rFonts w:ascii="BrowalliaUPC" w:eastAsiaTheme="minorHAnsi" w:hAnsi="BrowalliaUPC" w:cs="BrowalliaUPC" w:hint="default"/>
+      </w:rPr>
+    </w:lvl>
+    <w:lvl w:ilvl="1" w:tplc="04090003" w:tentative="1">
+      <w:start w:val="1"/>
+      <w:numFmt w:val="bullet"/>
+      <w:lvlText w:val="o"/>
+      <w:lvlJc w:val="left"/>
+      <w:pPr>
+        <w:ind w:left="2520" w:hanging="360"/>
+      </w:pPr>
+      <w:rPr>
+        <w:rFonts w:ascii="Courier New" w:hAnsi="Courier New" w:cs="Courier New" w:hint="default"/>
+      </w:rPr>
+    </w:lvl>
+    <w:lvl w:ilvl="2" w:tplc="04090005" w:tentative="1">
+      <w:start w:val="1"/>
+      <w:numFmt w:val="bullet"/>
+      <w:lvlText w:val=""/>
+      <w:lvlJc w:val="left"/>
+      <w:pPr>
+        <w:ind w:left="3240" w:hanging="360"/>
+      </w:pPr>
+      <w:rPr>
+        <w:rFonts w:ascii="Wingdings" w:hAnsi="Wingdings" w:hint="default"/>
+      </w:rPr>
+    </w:lvl>
+    <w:lvl w:ilvl="3" w:tplc="04090001" w:tentative="1">
+      <w:start w:val="1"/>
+      <w:numFmt w:val="bullet"/>
+      <w:lvlText w:val=""/>
+      <w:lvlJc w:val="left"/>
+      <w:pPr>
+        <w:ind w:left="3960" w:hanging="360"/>
+      </w:pPr>
+      <w:rPr>
+        <w:rFonts w:ascii="Symbol" w:hAnsi="Symbol" w:hint="default"/>
+      </w:rPr>
+    </w:lvl>
+    <w:lvl w:ilvl="4" w:tplc="04090003" w:tentative="1">
+      <w:start w:val="1"/>
+      <w:numFmt w:val="bullet"/>
+      <w:lvlText w:val="o"/>
+      <w:lvlJc w:val="left"/>
+      <w:pPr>
+        <w:ind w:left="4680" w:hanging="360"/>
+      </w:pPr>
+      <w:rPr>
+        <w:rFonts w:ascii="Courier New" w:hAnsi="Courier New" w:cs="Courier New" w:hint="default"/>
+      </w:rPr>
+    </w:lvl>
+    <w:lvl w:ilvl="5" w:tplc="04090005" w:tentative="1">
+      <w:start w:val="1"/>
+      <w:numFmt w:val="bullet"/>
+      <w:lvlText w:val=""/>
+      <w:lvlJc w:val="left"/>
+      <w:pPr>
+        <w:ind w:left="5400" w:hanging="360"/>
+      </w:pPr>
+      <w:rPr>
+        <w:rFonts w:ascii="Wingdings" w:hAnsi="Wingdings" w:hint="default"/>
+      </w:rPr>
+    </w:lvl>
+    <w:lvl w:ilvl="6" w:tplc="04090001" w:tentative="1">
+      <w:start w:val="1"/>
+      <w:numFmt w:val="bullet"/>
+      <w:lvlText w:val=""/>
+      <w:lvlJc w:val="left"/>
+      <w:pPr>
+        <w:ind w:left="6120" w:hanging="360"/>
+      </w:pPr>
+      <w:rPr>
+        <w:rFonts w:ascii="Symbol" w:hAnsi="Symbol" w:hint="default"/>
+      </w:rPr>
+    </w:lvl>
+    <w:lvl w:ilvl="7" w:tplc="04090003" w:tentative="1">
+      <w:start w:val="1"/>
+      <w:numFmt w:val="bullet"/>
+      <w:lvlText w:val="o"/>
+      <w:lvlJc w:val="left"/>
+      <w:pPr>
+        <w:ind w:left="6840" w:hanging="360"/>
+      </w:pPr>
+      <w:rPr>
+        <w:rFonts w:ascii="Courier New" w:hAnsi="Courier New" w:cs="Courier New" w:hint="default"/>
+      </w:rPr>
+    </w:lvl>
+    <w:lvl w:ilvl="8" w:tplc="04090005" w:tentative="1">
+      <w:start w:val="1"/>
+      <w:numFmt w:val="bullet"/>
+      <w:lvlText w:val=""/>
+      <w:lvlJc w:val="left"/>
+      <w:pPr>
+        <w:ind w:left="7560" w:hanging="360"/>
+      </w:pPr>
+      <w:rPr>
+        <w:rFonts w:ascii="Wingdings" w:hAnsi="Wingdings" w:hint="default"/>
+      </w:rPr>
+    </w:lvl>
+  </w:abstractNum>
+  <w:abstractNum w:abstractNumId="1" w15:restartNumberingAfterBreak="0">
     <w:nsid w:val="11620BD2"/>
     <w:multiLevelType w:val="hybridMultilevel"/>
     <w:tmpl w:val="4188798C"/>
@@ -24077,7 +24959,7 @@
       </w:rPr>
     </w:lvl>
   </w:abstractNum>
-  <w:abstractNum w:abstractNumId="1" w15:restartNumberingAfterBreak="0">
+  <w:abstractNum w:abstractNumId="2" w15:restartNumberingAfterBreak="0">
     <w:nsid w:val="12CD75AA"/>
     <w:multiLevelType w:val="hybridMultilevel"/>
     <w:tmpl w:val="86D2989E"/>
@@ -24196,7 +25078,7 @@
       </w:pPr>
     </w:lvl>
   </w:abstractNum>
-  <w:abstractNum w:abstractNumId="2" w15:restartNumberingAfterBreak="0">
+  <w:abstractNum w:abstractNumId="3" w15:restartNumberingAfterBreak="0">
     <w:nsid w:val="17DB6B80"/>
     <w:multiLevelType w:val="hybridMultilevel"/>
     <w:tmpl w:val="BE62487E"/>
@@ -24309,7 +25191,7 @@
       </w:rPr>
     </w:lvl>
   </w:abstractNum>
-  <w:abstractNum w:abstractNumId="3" w15:restartNumberingAfterBreak="0">
+  <w:abstractNum w:abstractNumId="4" w15:restartNumberingAfterBreak="0">
     <w:nsid w:val="211A0881"/>
     <w:multiLevelType w:val="hybridMultilevel"/>
     <w:tmpl w:val="BB72B6EA"/>
@@ -24422,7 +25304,7 @@
       </w:rPr>
     </w:lvl>
   </w:abstractNum>
-  <w:abstractNum w:abstractNumId="4" w15:restartNumberingAfterBreak="0">
+  <w:abstractNum w:abstractNumId="5" w15:restartNumberingAfterBreak="0">
     <w:nsid w:val="23A6459C"/>
     <w:multiLevelType w:val="hybridMultilevel"/>
     <w:tmpl w:val="65BC70AA"/>
@@ -24535,7 +25417,7 @@
       </w:rPr>
     </w:lvl>
   </w:abstractNum>
-  <w:abstractNum w:abstractNumId="5" w15:restartNumberingAfterBreak="0">
+  <w:abstractNum w:abstractNumId="6" w15:restartNumberingAfterBreak="0">
     <w:nsid w:val="2C211A44"/>
     <w:multiLevelType w:val="hybridMultilevel"/>
     <w:tmpl w:val="C6C87BF8"/>
@@ -24648,7 +25530,7 @@
       </w:rPr>
     </w:lvl>
   </w:abstractNum>
-  <w:abstractNum w:abstractNumId="6" w15:restartNumberingAfterBreak="0">
+  <w:abstractNum w:abstractNumId="7" w15:restartNumberingAfterBreak="0">
     <w:nsid w:val="2F371C58"/>
     <w:multiLevelType w:val="hybridMultilevel"/>
     <w:tmpl w:val="B8E25C58"/>
@@ -24737,7 +25619,7 @@
       </w:pPr>
     </w:lvl>
   </w:abstractNum>
-  <w:abstractNum w:abstractNumId="7" w15:restartNumberingAfterBreak="0">
+  <w:abstractNum w:abstractNumId="8" w15:restartNumberingAfterBreak="0">
     <w:nsid w:val="45F3352E"/>
     <w:multiLevelType w:val="hybridMultilevel"/>
     <w:tmpl w:val="01C68188"/>
@@ -24826,7 +25708,120 @@
       </w:pPr>
     </w:lvl>
   </w:abstractNum>
-  <w:abstractNum w:abstractNumId="8" w15:restartNumberingAfterBreak="0">
+  <w:abstractNum w:abstractNumId="9" w15:restartNumberingAfterBreak="0">
+    <w:nsid w:val="590B3A4E"/>
+    <w:multiLevelType w:val="hybridMultilevel"/>
+    <w:tmpl w:val="6E42625E"/>
+    <w:lvl w:ilvl="0" w:tplc="2786AA3C">
+      <w:start w:val="2"/>
+      <w:numFmt w:val="bullet"/>
+      <w:lvlText w:val=""/>
+      <w:lvlJc w:val="left"/>
+      <w:pPr>
+        <w:ind w:left="1800" w:hanging="360"/>
+      </w:pPr>
+      <w:rPr>
+        <w:rFonts w:ascii="BrowalliaUPC" w:eastAsiaTheme="minorHAnsi" w:hAnsi="BrowalliaUPC" w:cs="BrowalliaUPC" w:hint="default"/>
+      </w:rPr>
+    </w:lvl>
+    <w:lvl w:ilvl="1" w:tplc="04090003" w:tentative="1">
+      <w:start w:val="1"/>
+      <w:numFmt w:val="bullet"/>
+      <w:lvlText w:val="o"/>
+      <w:lvlJc w:val="left"/>
+      <w:pPr>
+        <w:ind w:left="2520" w:hanging="360"/>
+      </w:pPr>
+      <w:rPr>
+        <w:rFonts w:ascii="Courier New" w:hAnsi="Courier New" w:cs="Courier New" w:hint="default"/>
+      </w:rPr>
+    </w:lvl>
+    <w:lvl w:ilvl="2" w:tplc="04090005" w:tentative="1">
+      <w:start w:val="1"/>
+      <w:numFmt w:val="bullet"/>
+      <w:lvlText w:val=""/>
+      <w:lvlJc w:val="left"/>
+      <w:pPr>
+        <w:ind w:left="3240" w:hanging="360"/>
+      </w:pPr>
+      <w:rPr>
+        <w:rFonts w:ascii="Wingdings" w:hAnsi="Wingdings" w:hint="default"/>
+      </w:rPr>
+    </w:lvl>
+    <w:lvl w:ilvl="3" w:tplc="04090001" w:tentative="1">
+      <w:start w:val="1"/>
+      <w:numFmt w:val="bullet"/>
+      <w:lvlText w:val=""/>
+      <w:lvlJc w:val="left"/>
+      <w:pPr>
+        <w:ind w:left="3960" w:hanging="360"/>
+      </w:pPr>
+      <w:rPr>
+        <w:rFonts w:ascii="Symbol" w:hAnsi="Symbol" w:hint="default"/>
+      </w:rPr>
+    </w:lvl>
+    <w:lvl w:ilvl="4" w:tplc="04090003" w:tentative="1">
+      <w:start w:val="1"/>
+      <w:numFmt w:val="bullet"/>
+      <w:lvlText w:val="o"/>
+      <w:lvlJc w:val="left"/>
+      <w:pPr>
+        <w:ind w:left="4680" w:hanging="360"/>
+      </w:pPr>
+      <w:rPr>
+        <w:rFonts w:ascii="Courier New" w:hAnsi="Courier New" w:cs="Courier New" w:hint="default"/>
+      </w:rPr>
+    </w:lvl>
+    <w:lvl w:ilvl="5" w:tplc="04090005" w:tentative="1">
+      <w:start w:val="1"/>
+      <w:numFmt w:val="bullet"/>
+      <w:lvlText w:val=""/>
+      <w:lvlJc w:val="left"/>
+      <w:pPr>
+        <w:ind w:left="5400" w:hanging="360"/>
+      </w:pPr>
+      <w:rPr>
+        <w:rFonts w:ascii="Wingdings" w:hAnsi="Wingdings" w:hint="default"/>
+      </w:rPr>
+    </w:lvl>
+    <w:lvl w:ilvl="6" w:tplc="04090001" w:tentative="1">
+      <w:start w:val="1"/>
+      <w:numFmt w:val="bullet"/>
+      <w:lvlText w:val=""/>
+      <w:lvlJc w:val="left"/>
+      <w:pPr>
+        <w:ind w:left="6120" w:hanging="360"/>
+      </w:pPr>
+      <w:rPr>
+        <w:rFonts w:ascii="Symbol" w:hAnsi="Symbol" w:hint="default"/>
+      </w:rPr>
+    </w:lvl>
+    <w:lvl w:ilvl="7" w:tplc="04090003" w:tentative="1">
+      <w:start w:val="1"/>
+      <w:numFmt w:val="bullet"/>
+      <w:lvlText w:val="o"/>
+      <w:lvlJc w:val="left"/>
+      <w:pPr>
+        <w:ind w:left="6840" w:hanging="360"/>
+      </w:pPr>
+      <w:rPr>
+        <w:rFonts w:ascii="Courier New" w:hAnsi="Courier New" w:cs="Courier New" w:hint="default"/>
+      </w:rPr>
+    </w:lvl>
+    <w:lvl w:ilvl="8" w:tplc="04090005" w:tentative="1">
+      <w:start w:val="1"/>
+      <w:numFmt w:val="bullet"/>
+      <w:lvlText w:val=""/>
+      <w:lvlJc w:val="left"/>
+      <w:pPr>
+        <w:ind w:left="7560" w:hanging="360"/>
+      </w:pPr>
+      <w:rPr>
+        <w:rFonts w:ascii="Wingdings" w:hAnsi="Wingdings" w:hint="default"/>
+      </w:rPr>
+    </w:lvl>
+  </w:abstractNum>
+  <w:abstractNum w:abstractNumId="10" w15:restartNumberingAfterBreak="0">
     <w:nsid w:val="6E754E44"/>
     <w:multiLevelType w:val="hybridMultilevel"/>
     <w:tmpl w:val="B908E22C"/>
@@ -24939,7 +25934,7 @@
       </w:rPr>
     </w:lvl>
   </w:abstractNum>
-  <w:abstractNum w:abstractNumId="9" w15:restartNumberingAfterBreak="0">
+  <w:abstractNum w:abstractNumId="11" w15:restartNumberingAfterBreak="0">
     <w:nsid w:val="77C35346"/>
     <w:multiLevelType w:val="hybridMultilevel"/>
     <w:tmpl w:val="01C68188"/>
@@ -25028,7 +26023,7 @@
       </w:pPr>
     </w:lvl>
   </w:abstractNum>
-  <w:abstractNum w:abstractNumId="10" w15:restartNumberingAfterBreak="0">
+  <w:abstractNum w:abstractNumId="12" w15:restartNumberingAfterBreak="0">
     <w:nsid w:val="781B735C"/>
     <w:multiLevelType w:val="hybridMultilevel"/>
     <w:tmpl w:val="01C68188"/>
@@ -25118,37 +26113,43 @@
     </w:lvl>
   </w:abstractNum>
   <w:num w:numId="1">
+    <w:abstractNumId w:val="6"/>
+  </w:num>
+  <w:num w:numId="2">
+    <w:abstractNumId w:val="1"/>
+  </w:num>
+  <w:num w:numId="3">
+    <w:abstractNumId w:val="10"/>
+  </w:num>
+  <w:num w:numId="4">
+    <w:abstractNumId w:val="3"/>
+  </w:num>
+  <w:num w:numId="5">
     <w:abstractNumId w:val="5"/>
   </w:num>
-  <w:num w:numId="2">
-    <w:abstractNumId w:val="0"/>
+  <w:num w:numId="6">
+    <w:abstractNumId w:val="4"/>
   </w:num>
-  <w:num w:numId="3">
+  <w:num w:numId="7">
+    <w:abstractNumId w:val="11"/>
+  </w:num>
+  <w:num w:numId="8">
     <w:abstractNumId w:val="8"/>
   </w:num>
-  <w:num w:numId="4">
+  <w:num w:numId="9">
+    <w:abstractNumId w:val="12"/>
+  </w:num>
+  <w:num w:numId="10">
     <w:abstractNumId w:val="2"/>
   </w:num>
-  <w:num w:numId="5">
-    <w:abstractNumId w:val="4"/>
+  <w:num w:numId="11">
+    <w:abstractNumId w:val="7"/>
   </w:num>
-  <w:num w:numId="6">
-    <w:abstractNumId w:val="3"/>
-  </w:num>
-  <w:num w:numId="7">
+  <w:num w:numId="12">
     <w:abstractNumId w:val="9"/>
   </w:num>
-  <w:num w:numId="8">
-    <w:abstractNumId w:val="7"/>
-  </w:num>
-  <w:num w:numId="9">
-    <w:abstractNumId w:val="10"/>
-  </w:num>
-  <w:num w:numId="10">
-    <w:abstractNumId w:val="1"/>
-  </w:num>
-  <w:num w:numId="11">
-    <w:abstractNumId w:val="6"/>
+  <w:num w:numId="13">
+    <w:abstractNumId w:val="0"/>
   </w:num>
 </w:numbering>
 </file>

</xml_diff>